<commit_message>
Jim's Edit to documenation
</commit_message>
<xml_diff>
--- a/Documentation of Decisions.docx
+++ b/Documentation of Decisions.docx
@@ -34,12 +34,24 @@
         <w:pStyle w:val="ListParagraph"/>
       </w:pPr>
       <w:r>
-        <w:t>We selected only the columns we needed:</w:t>
+        <w:t>We selected only the columns we needed</w:t>
       </w:r>
       <w:r>
         <w:t xml:space="preserve"> </w:t>
       </w:r>
       <w:r>
+        <w:rPr>
+          <w:color w:val="FF0000"/>
+        </w:rPr>
+        <w:t>in order to efficiently compare and join data across the 3 tables</w:t>
+      </w:r>
+      <w:r>
+        <w:t>:</w:t>
+      </w:r>
+      <w:r>
+        <w:t xml:space="preserve"> </w:t>
+      </w:r>
+      <w:r>
         <w:t>t</w:t>
       </w:r>
       <w:r>
@@ -52,10 +64,22 @@
         <w:t>the yearly values</w:t>
       </w:r>
       <w:r>
+        <w:t xml:space="preserve"> </w:t>
+      </w:r>
+      <w:r>
+        <w:rPr>
+          <w:color w:val="FF0000"/>
+        </w:rPr>
+        <w:t>of average temperature for each city</w:t>
+      </w:r>
+      <w:r>
         <w:t xml:space="preserve"> from </w:t>
       </w:r>
       <w:r>
-        <w:t>both</w:t>
+        <w:rPr>
+          <w:color w:val="FF0000"/>
+        </w:rPr>
+        <w:t>the Average Temperature of Cities CSV</w:t>
       </w:r>
       <w:r>
         <w:t xml:space="preserve">; and </w:t>
@@ -84,6 +108,9 @@
     <w:p>
       <w:pPr>
         <w:pStyle w:val="ListParagraph"/>
+        <w:rPr>
+          <w:color w:val="FF0000"/>
+        </w:rPr>
       </w:pPr>
       <w:r>
         <w:t>We separated the Celsius and Fahrenheit temperatures, previously listed in one column, into separate columns to make them easier to</w:t>
@@ -95,16 +122,61 @@
         <w:t>ead.</w:t>
       </w:r>
       <w:r>
-        <w:t xml:space="preserve"> We used the split function in Python to accomplish this.</w:t>
+        <w:t xml:space="preserve"> We used the split function </w:t>
+      </w:r>
+      <w:r>
+        <w:rPr>
+          <w:color w:val="FF0000"/>
+        </w:rPr>
+        <w:t xml:space="preserve">where the “/n was prompted in the column to split at the break for the new line </w:t>
+      </w:r>
+      <w:r>
+        <w:t>in Python to accomplish this.</w:t>
       </w:r>
       <w:r>
         <w:t xml:space="preserve"> We then worked to remove the parentheses from the Fahrenheit column to make it look a bit better.</w:t>
       </w:r>
       <w:r>
-        <w:t xml:space="preserve"> We did this by deleting the current Fahrenheit column and replacing it with another which converted the values </w:t>
-      </w:r>
-      <w:r>
-        <w:t xml:space="preserve">of the Celsius column to Fahrenheit. We did this because </w:t>
+        <w:t xml:space="preserve"> </w:t>
+      </w:r>
+      <w:r>
+        <w:rPr>
+          <w:color w:val="FF0000"/>
+        </w:rPr>
+        <w:t>We did this by deleting the current Fahrenheit column</w:t>
+      </w:r>
+      <w:r>
+        <w:rPr>
+          <w:color w:val="FF0000"/>
+        </w:rPr>
+        <w:t>, converting the Celsius column to a numeric data type,</w:t>
+      </w:r>
+      <w:r>
+        <w:rPr>
+          <w:color w:val="FF0000"/>
+        </w:rPr>
+        <w:t xml:space="preserve"> and </w:t>
+      </w:r>
+      <w:r>
+        <w:rPr>
+          <w:color w:val="FF0000"/>
+        </w:rPr>
+        <w:t>inserting</w:t>
+      </w:r>
+      <w:r>
+        <w:rPr>
+          <w:color w:val="FF0000"/>
+        </w:rPr>
+        <w:t xml:space="preserve"> </w:t>
+      </w:r>
+      <w:r>
+        <w:rPr>
+          <w:color w:val="FF0000"/>
+        </w:rPr>
+        <w:t>the new Fahrenheit column as a calculation from the Celsius column</w:t>
+      </w:r>
+      <w:r>
+        <w:t xml:space="preserve">. We did this because </w:t>
       </w:r>
       <w:r>
         <w:t xml:space="preserve">our attempts to use </w:t>
@@ -112,15 +184,20 @@
       <w:r>
         <w:t>“</w:t>
       </w:r>
+      <w:proofErr w:type="spellStart"/>
       <w:r>
         <w:t>str.replace</w:t>
       </w:r>
+      <w:proofErr w:type="spellEnd"/>
       <w:r>
         <w:t>”</w:t>
       </w:r>
       <w:r>
         <w:t xml:space="preserve"> did not work.</w:t>
       </w:r>
+      <w:r>
+        <w:t xml:space="preserve"> </w:t>
+      </w:r>
     </w:p>
     <w:p>
       <w:pPr>
@@ -147,6 +224,12 @@
         <w:t xml:space="preserve"> </w:t>
       </w:r>
       <w:r>
+        <w:rPr>
+          <w:color w:val="FF0000"/>
+        </w:rPr>
+        <w:t xml:space="preserve">We utilized a for loop to locate the duplicates by initializing an empty list and then appending any duplicates into the list. After the loop we run, our returned output was zero, indicating no duplicates. </w:t>
+      </w:r>
+      <w:r>
         <w:t xml:space="preserve">Once we tested </w:t>
       </w:r>
       <w:r>
@@ -173,6 +256,9 @@
     <w:p>
       <w:pPr>
         <w:pStyle w:val="ListParagraph"/>
+        <w:rPr>
+          <w:color w:val="FF0000"/>
+        </w:rPr>
       </w:pPr>
       <w:r>
         <w:t>Cities1500 uses country codes instead of country names</w:t>
@@ -239,8 +325,13 @@
         <w:t xml:space="preserve"> We created a list out of the </w:t>
       </w:r>
       <w:r>
-        <w:t>cities with null values that we named “null_cities</w:t>
-      </w:r>
+        <w:t>cities with null values that we named “</w:t>
+      </w:r>
+      <w:proofErr w:type="spellStart"/>
+      <w:r>
+        <w:t>null_cities</w:t>
+      </w:r>
+      <w:proofErr w:type="spellEnd"/>
       <w:r>
         <w:t xml:space="preserve">.” </w:t>
       </w:r>
@@ -251,7 +342,15 @@
         <w:t>, and eventually decided that it would be better to drop those cities and move on.</w:t>
       </w:r>
       <w:r>
-        <w:t xml:space="preserve"> We used the “null_cities” list to </w:t>
+        <w:t xml:space="preserve"> We used the “</w:t>
+      </w:r>
+      <w:proofErr w:type="spellStart"/>
+      <w:r>
+        <w:t>null_cities</w:t>
+      </w:r>
+      <w:proofErr w:type="spellEnd"/>
+      <w:r>
+        <w:t xml:space="preserve">” list to </w:t>
       </w:r>
       <w:r>
         <w:t>filter out and then drop the cities with null country code values.</w:t>
@@ -265,16 +364,58 @@
     <w:p>
       <w:pPr>
         <w:pStyle w:val="ListParagraph"/>
-      </w:pPr>
-      <w:r>
+        <w:rPr>
+          <w:color w:val="FF0000"/>
+        </w:rPr>
+      </w:pPr>
+      <w:r>
+        <w:rPr>
+          <w:color w:val="FF0000"/>
+        </w:rPr>
+        <w:t xml:space="preserve">Our reference table of country codes </w:t>
+      </w:r>
+      <w:r>
+        <w:rPr>
+          <w:color w:val="FF0000"/>
+        </w:rPr>
+        <w:t xml:space="preserve">had both the 2 digit and 3-digit codes for reference, so we decided to do run a for loop for our large dataset of cities to verify that they all in fact used the 2-digit code to keep data integrity. We used a </w:t>
+      </w:r>
+      <w:proofErr w:type="spellStart"/>
+      <w:r>
+        <w:rPr>
+          <w:color w:val="FF0000"/>
+        </w:rPr>
+        <w:t>len</w:t>
+      </w:r>
+      <w:proofErr w:type="spellEnd"/>
+      <w:r>
+        <w:rPr>
+          <w:color w:val="FF0000"/>
+        </w:rPr>
+        <w:t xml:space="preserve"> function on the country code to see if any values were different than 2 digits and the output came back with a zero value, so no alternate codes were used.</w:t>
+      </w:r>
+    </w:p>
+    <w:p>
+      <w:pPr>
+        <w:pStyle w:val="ListParagraph"/>
+      </w:pPr>
+    </w:p>
+    <w:p>
+      <w:pPr>
+        <w:pStyle w:val="ListParagraph"/>
+      </w:pPr>
+      <w:r>
+        <w:lastRenderedPageBreak/>
         <w:t xml:space="preserve">We then returned to the </w:t>
       </w:r>
       <w:r>
         <w:t>“</w:t>
       </w:r>
+      <w:proofErr w:type="spellStart"/>
       <w:r>
         <w:t>all_df</w:t>
       </w:r>
+      <w:proofErr w:type="spellEnd"/>
       <w:r>
         <w:t>”</w:t>
       </w:r>
@@ -356,14 +497,22 @@
         <w:t>”</w:t>
       </w:r>
       <w:r>
-        <w:t xml:space="preserve"> function and the </w:t>
+        <w:t xml:space="preserve"> function and</w:t>
+      </w:r>
+      <w:r>
+        <w:t xml:space="preserve"> </w:t>
+      </w:r>
+      <w:r>
+        <w:t xml:space="preserve"> </w:t>
       </w:r>
       <w:r>
         <w:t>“</w:t>
       </w:r>
+      <w:proofErr w:type="spellStart"/>
       <w:r>
         <w:t>str.lower</w:t>
       </w:r>
+      <w:proofErr w:type="spellEnd"/>
       <w:r>
         <w:t>”</w:t>
       </w:r>
@@ -396,7 +545,10 @@
         <w:t xml:space="preserve">drop </w:t>
       </w:r>
       <w:r>
-        <w:t>that row.</w:t>
+        <w:t>that row</w:t>
+      </w:r>
+      <w:r>
+        <w:t xml:space="preserve"> since the information in that row was not uniform with any of the other rows. </w:t>
       </w:r>
     </w:p>
     <w:sectPr>

</xml_diff>